<commit_message>
added results for approx
</commit_message>
<xml_diff>
--- a/final.docx
+++ b/final.docx
@@ -2,14 +2,114 @@
 <file path=META-INF/manifest.xml><?xml version="1.0" encoding="utf-8"?>
 <manifest:manifest xmlns:manifest="urn:oasis:names:tc:opendocument:xmlns:manifest:1.0" xmlns:loext="urn:org:documentfoundation:names:experimental:office:xmlns:loext:1.0" manifest:version="1.3">
   <manifest:file-entry manifest:full-path="/" manifest:version="1.3" manifest:media-type="application/vnd.oasis.opendocument.text"/>
+  <manifest:file-entry manifest:full-path="ObjectReplacements/Object 1" manifest:media-type=""/>
+  <manifest:file-entry manifest:full-path="Object 1/content.xml" manifest:media-type="text/xml"/>
+  <manifest:file-entry manifest:full-path="Object 1/settings.xml" manifest:media-type="text/xml"/>
+  <manifest:file-entry manifest:full-path="Object 1/" manifest:version="1.3" manifest:media-type="application/vnd.oasis.opendocument.formula"/>
   <manifest:file-entry manifest:full-path="Configurations2/" manifest:media-type="application/vnd.sun.xml.ui.configuration"/>
   <manifest:file-entry manifest:full-path="manifest.rdf" manifest:media-type="application/rdf+xml"/>
   <manifest:file-entry manifest:full-path="styles.xml" manifest:media-type="text/xml"/>
   <manifest:file-entry manifest:full-path="meta.xml" manifest:media-type="text/xml"/>
   <manifest:file-entry manifest:full-path="settings.xml" manifest:media-type="text/xml"/>
   <manifest:file-entry manifest:full-path="content.xml" manifest:media-type="text/xml"/>
+  <manifest:file-entry manifest:full-path="Pictures/100000010000232800000BB8F711AA62D9A797EC.png" manifest:media-type="image/png"/>
+  <manifest:file-entry manifest:full-path="Pictures/1000000100001C20000010681F6DED43AB7FAF79.png" manifest:media-type="image/png"/>
+  <manifest:file-entry manifest:full-path="Pictures/1000000100000360000001F80496EAEAA47C9433.png" manifest:media-type="image/png"/>
+  <manifest:file-entry manifest:full-path="Pictures/10000001000000C30000007FE0DF11B9C52F785A.png" manifest:media-type="image/png"/>
+  <manifest:file-entry manifest:full-path="Pictures/100000010000232800000BB8E6B98CE592096EB5.png" manifest:media-type="image/png"/>
+  <manifest:file-entry manifest:full-path="Pictures/1000000100001C2000001068C64837DE90F2254A.png" manifest:media-type="image/png"/>
   <manifest:file-entry manifest:full-path="Thumbnails/thumbnail.png" manifest:media-type="image/png"/>
 </manifest:manifest>
+</file>
+
+<file path=Object 1/content.xml><?xml version="1.0" encoding="utf-8"?>
+<math xmlns="http://www.w3.org/1998/Math/MathML" display="block">
+  <semantics>
+    <mrow>
+      <mi>y</mi>
+      <mo stretchy="false">=</mo>
+      <msup>
+        <mi>e</mi>
+        <mi>x</mi>
+      </msup>
+    </mrow>
+    <annotation encoding="StarMath 5.0">y = e^x</annotation>
+  </semantics>
+</math>
+</file>
+
+<file path=Object 1/settings.xml><?xml version="1.0" encoding="utf-8"?>
+<office:document-settings xmlns:office="urn:oasis:names:tc:opendocument:xmlns:office:1.0" xmlns:ooo="http://openoffice.org/2004/office" xmlns:xlink="http://www.w3.org/1999/xlink" xmlns:config="urn:oasis:names:tc:opendocument:xmlns:config:1.0" office:version="1.3">
+  <office:settings>
+    <config:config-item-set config:name="ooo:view-settings">
+      <config:config-item config:name="ViewAreaTop" config:type="long">0</config:config-item>
+      <config:config-item config:name="ViewAreaLeft" config:type="long">0</config:config-item>
+      <config:config-item config:name="ViewAreaWidth" config:type="long">1165</config:config-item>
+      <config:config-item config:name="ViewAreaHeight" config:type="long">528</config:config-item>
+    </config:config-item-set>
+    <config:config-item-set config:name="ooo:configuration-settings">
+      <config:config-item config:name="Alignment" config:type="short">1</config:config-item>
+      <config:config-item config:name="BaseFontHeight" config:type="short">12</config:config-item>
+      <config:config-item config:name="BaseLine" config:type="int">437</config:config-item>
+      <config:config-item config:name="BottomMargin" config:type="short">0</config:config-item>
+      <config:config-item config:name="CustomFontNameFixed" config:type="string">Liberation Mono</config:config-item>
+      <config:config-item config:name="CustomFontNameSans" config:type="string">Liberation Sans</config:config-item>
+      <config:config-item config:name="CustomFontNameSerif" config:type="string">Liberation Serif</config:config-item>
+      <config:config-item config:name="FontFixedIsBold" config:type="boolean">false</config:config-item>
+      <config:config-item config:name="FontFixedIsItalic" config:type="boolean">false</config:config-item>
+      <config:config-item config:name="FontFunctionsIsBold" config:type="boolean">false</config:config-item>
+      <config:config-item config:name="FontFunctionsIsItalic" config:type="boolean">false</config:config-item>
+      <config:config-item config:name="FontNameFunctions" config:type="string">Liberation Serif</config:config-item>
+      <config:config-item config:name="FontNameNumbers" config:type="string">Liberation Serif</config:config-item>
+      <config:config-item config:name="FontNameText" config:type="string">Liberation Serif</config:config-item>
+      <config:config-item config:name="FontNameVariables" config:type="string">Liberation Serif</config:config-item>
+      <config:config-item config:name="FontNumbersIsBold" config:type="boolean">false</config:config-item>
+      <config:config-item config:name="FontNumbersIsItalic" config:type="boolean">false</config:config-item>
+      <config:config-item config:name="FontSansIsBold" config:type="boolean">false</config:config-item>
+      <config:config-item config:name="FontSansIsItalic" config:type="boolean">false</config:config-item>
+      <config:config-item config:name="FontSerifIsBold" config:type="boolean">false</config:config-item>
+      <config:config-item config:name="FontSerifIsItalic" config:type="boolean">false</config:config-item>
+      <config:config-item config:name="FontTextIsBold" config:type="boolean">false</config:config-item>
+      <config:config-item config:name="FontTextIsItalic" config:type="boolean">false</config:config-item>
+      <config:config-item config:name="FontVariablesIsBold" config:type="boolean">false</config:config-item>
+      <config:config-item config:name="FontVariablesIsItalic" config:type="boolean">true</config:config-item>
+      <config:config-item config:name="GreekCharStyle" config:type="short">2</config:config-item>
+      <config:config-item config:name="IsScaleAllBrackets" config:type="boolean">false</config:config-item>
+      <config:config-item config:name="IsTextMode" config:type="boolean">false</config:config-item>
+      <config:config-item config:name="LeftMargin" config:type="short">100</config:config-item>
+      <config:config-item config:name="LoadReadonly" config:type="boolean">false</config:config-item>
+      <config:config-item config:name="PrinterName" config:type="string"/>
+      <config:config-item config:name="RelativeBracketDistance" config:type="short">5</config:config-item>
+      <config:config-item config:name="RelativeBracketExcessSize" config:type="short">5</config:config-item>
+      <config:config-item config:name="RelativeFontHeightFunctions" config:type="short">100</config:config-item>
+      <config:config-item config:name="RelativeFontHeightIndices" config:type="short">60</config:config-item>
+      <config:config-item config:name="RelativeFontHeightLimits" config:type="short">60</config:config-item>
+      <config:config-item config:name="RelativeFontHeightOperators" config:type="short">100</config:config-item>
+      <config:config-item config:name="RelativeFontHeightText" config:type="short">100</config:config-item>
+      <config:config-item config:name="RelativeFractionBarExcessLength" config:type="short">10</config:config-item>
+      <config:config-item config:name="RelativeFractionBarLineWeight" config:type="short">5</config:config-item>
+      <config:config-item config:name="RelativeFractionDenominatorDepth" config:type="short">0</config:config-item>
+      <config:config-item config:name="RelativeFractionNumeratorHeight" config:type="short">0</config:config-item>
+      <config:config-item config:name="RelativeIndexSubscript" config:type="short">20</config:config-item>
+      <config:config-item config:name="RelativeIndexSuperscript" config:type="short">20</config:config-item>
+      <config:config-item config:name="RelativeLineSpacing" config:type="short">5</config:config-item>
+      <config:config-item config:name="RelativeLowerLimitDistance" config:type="short">0</config:config-item>
+      <config:config-item config:name="RelativeMatrixColumnSpacing" config:type="short">30</config:config-item>
+      <config:config-item config:name="RelativeMatrixLineSpacing" config:type="short">3</config:config-item>
+      <config:config-item config:name="RelativeOperatorExcessSize" config:type="short">50</config:config-item>
+      <config:config-item config:name="RelativeOperatorSpacing" config:type="short">20</config:config-item>
+      <config:config-item config:name="RelativeRootSpacing" config:type="short">0</config:config-item>
+      <config:config-item config:name="RelativeScaleBracketExcessSize" config:type="short">0</config:config-item>
+      <config:config-item config:name="RelativeSpacing" config:type="short">10</config:config-item>
+      <config:config-item config:name="RelativeSymbolMinimumHeight" config:type="short">0</config:config-item>
+      <config:config-item config:name="RelativeSymbolPrimaryHeight" config:type="short">0</config:config-item>
+      <config:config-item config:name="RelativeUpperLimitDistance" config:type="short">0</config:config-item>
+      <config:config-item config:name="RightMargin" config:type="short">100</config:config-item>
+      <config:config-item config:name="SaveThumbnail" config:type="boolean">true</config:config-item>
+      <config:config-item config:name="TopMargin" config:type="short">0</config:config-item>
+    </config:config-item-set>
+  </office:settings>
+</office:document-settings>
 </file>
 
 <file path=content.xml><?xml version="1.0" encoding="utf-8"?>
@@ -40,85 +140,113 @@
     </style:style>
     <style:style style:name="P4" style:family="paragraph" style:parent-style-name="Text_20_body">
       <style:paragraph-properties fo:line-height="150%" fo:text-align="justify" style:justify-single-word="false"/>
-      <style:text-properties style:font-name="Times New Roman" fo:font-size="14pt" style:font-size-asian="12.25pt" style:font-size-complex="14pt"/>
+      <style:text-properties style:font-name="Times New Roman" fo:font-size="14pt" fo:language="ru" fo:country="RU" officeooo:rsid="00110bd8" style:font-size-asian="12.25pt" style:font-size-complex="14pt"/>
     </style:style>
     <style:style style:name="P5" style:family="paragraph" style:parent-style-name="Text_20_body">
       <style:paragraph-properties fo:line-height="150%" fo:text-align="justify" style:justify-single-word="false"/>
-      <style:text-properties fo:language="en" fo:country="US" officeooo:rsid="0009e19f" officeooo:paragraph-rsid="0009e19f"/>
+      <style:text-properties style:font-name="Times New Roman" fo:font-size="14pt" style:font-size-asian="12.25pt" style:font-size-complex="14pt"/>
     </style:style>
     <style:style style:name="P6" style:family="paragraph" style:parent-style-name="Text_20_body">
       <style:paragraph-properties fo:line-height="150%" fo:text-align="justify" style:justify-single-word="false"/>
+      <style:text-properties style:font-name="Times New Roman" fo:font-size="14pt" officeooo:paragraph-rsid="001757df" style:font-size-asian="12.25pt" style:font-size-complex="14pt"/>
     </style:style>
     <style:style style:name="P7" style:family="paragraph" style:parent-style-name="Text_20_body">
-      <style:paragraph-properties fo:line-height="150%" fo:text-align="justify" style:justify-single-word="false" fo:break-before="page"/>
-    </style:style>
-    <style:style style:name="P8" style:family="paragraph" style:parent-style-name="Contents_20_1">
+      <style:paragraph-properties fo:line-height="150%"/>
+      <style:text-properties style:font-name="Times New Roman" fo:font-size="14pt" officeooo:rsid="0012cf0e" officeooo:paragraph-rsid="0012cf0e" style:font-size-asian="12.25pt" style:font-size-complex="14pt"/>
+    </style:style>
+    <style:style style:name="P8" style:family="paragraph" style:parent-style-name="Text_20_body">
+      <style:paragraph-properties fo:line-height="150%" fo:text-align="justify" style:justify-single-word="false"/>
+      <style:text-properties fo:language="en" fo:country="US" officeooo:rsid="0009e19f" officeooo:paragraph-rsid="0009e19f"/>
+    </style:style>
+    <style:style style:name="P9" style:family="paragraph" style:parent-style-name="Text_20_body">
+      <style:paragraph-properties fo:line-height="150%" fo:text-align="justify" style:justify-single-word="false"/>
+    </style:style>
+    <style:style style:name="P10" style:family="paragraph" style:parent-style-name="Text_20_body">
+      <style:paragraph-properties fo:line-height="150%" fo:text-align="justify" style:justify-single-word="false"/>
+      <style:text-properties officeooo:paragraph-rsid="000b6ceb"/>
+    </style:style>
+    <style:style style:name="P11" style:family="paragraph" style:parent-style-name="Text_20_body">
+      <style:paragraph-properties fo:line-height="150%"/>
+      <style:text-properties officeooo:paragraph-rsid="001907fc"/>
+    </style:style>
+    <style:style style:name="P12" style:family="paragraph" style:parent-style-name="Contents_20_1">
       <style:paragraph-properties>
         <style:tab-stops>
           <style:tab-stop style:position="17cm" style:type="right" style:leader-style="dotted" style:leader-text="."/>
         </style:tab-stops>
       </style:paragraph-properties>
     </style:style>
-    <style:style style:name="P9" style:family="paragraph" style:parent-style-name="Contents_20_2">
+    <style:style style:name="P13" style:family="paragraph" style:parent-style-name="Contents_20_2">
       <style:paragraph-properties>
         <style:tab-stops>
           <style:tab-stop style:position="16.501cm" style:type="right" style:leader-style="dotted" style:leader-text="."/>
         </style:tab-stops>
       </style:paragraph-properties>
     </style:style>
-    <style:style style:name="P10" style:family="paragraph" style:parent-style-name="Heading_20_1">
+    <style:style style:name="P14" style:family="paragraph" style:parent-style-name="Text_20_body">
+      <style:paragraph-properties fo:line-height="150%" fo:text-align="justify" style:justify-single-word="false"/>
+      <style:text-properties fo:font-size="14pt" style:font-size-asian="12.25pt" style:font-size-complex="14pt"/>
+    </style:style>
+    <style:style style:name="P15" style:family="paragraph" style:parent-style-name="Text_20_body">
+      <style:text-properties fo:font-size="14pt" fo:language="en" fo:country="US" officeooo:rsid="001526bb" officeooo:paragraph-rsid="001526bb" style:font-size-asian="12.25pt" style:font-size-complex="14pt"/>
+    </style:style>
+    <style:style style:name="P16" style:family="paragraph" style:parent-style-name="Heading_20_1">
       <style:text-properties style:font-name="Times New Roman" fo:font-size="16pt" style:font-size-asian="16pt" style:font-size-complex="16pt"/>
     </style:style>
-    <style:style style:name="P11" style:family="paragraph" style:parent-style-name="Heading_20_1">
+    <style:style style:name="P17" style:family="paragraph" style:parent-style-name="Heading_20_1">
+      <style:text-properties style:font-name="Times New Roman" fo:font-size="16pt" fo:language="en" fo:country="US" officeooo:rsid="001526bb" officeooo:paragraph-rsid="001526bb" style:font-size-asian="14pt" style:font-size-complex="16pt"/>
+    </style:style>
+    <style:style style:name="P18" style:family="paragraph" style:parent-style-name="Heading_20_1">
+      <style:text-properties style:font-name="Times New Roman" fo:font-size="16pt" officeooo:rsid="0012cf0e" officeooo:paragraph-rsid="0012cf0e" style:font-size-asian="14pt" style:font-size-complex="16pt"/>
+    </style:style>
+    <style:style style:name="P19" style:family="paragraph" style:parent-style-name="Heading_20_1">
+      <style:text-properties style:font-name="Times New Roman" fo:font-size="16pt" fo:language="ru" fo:country="RU" officeooo:rsid="0012cf0e" officeooo:paragraph-rsid="0012cf0e" style:font-size-asian="14pt" style:font-size-complex="16pt"/>
+    </style:style>
+    <style:style style:name="P20" style:family="paragraph" style:parent-style-name="Heading_20_1">
       <style:text-properties fo:font-size="16pt" style:font-size-asian="16pt" style:font-size-complex="16pt"/>
     </style:style>
-    <style:style style:name="P12" style:family="paragraph" style:parent-style-name="Heading_20_1">
-      <style:text-properties style:font-name="Times New Roman" fo:font-size="16pt" officeooo:rsid="0012cf0e" officeooo:paragraph-rsid="0012cf0e" style:font-size-asian="14pt" style:font-size-complex="16pt"/>
-    </style:style>
-    <style:style style:name="P13" style:family="paragraph" style:parent-style-name="Heading_20_1">
-      <style:text-properties style:font-name="Times New Roman" fo:font-size="16pt" fo:language="en" fo:country="US" officeooo:rsid="001526bb" officeooo:paragraph-rsid="001526bb" style:font-size-asian="14pt" style:font-size-complex="16pt"/>
-    </style:style>
-    <style:style style:name="P14" style:family="paragraph" style:parent-style-name="Heading_20_1">
-      <style:text-properties style:font-name="Times New Roman" fo:font-size="16pt" fo:language="ru" fo:country="RU" officeooo:rsid="0012cf0e" officeooo:paragraph-rsid="0012cf0e" style:font-size-asian="14pt" style:font-size-complex="16pt"/>
-    </style:style>
-    <style:style style:name="P15" style:family="paragraph" style:parent-style-name="Heading_20_2">
+    <style:style style:name="P21" style:family="paragraph" style:parent-style-name="Heading_20_2">
       <style:text-properties fo:font-size="16pt" style:font-size-asian="16pt" style:font-size-complex="16pt"/>
     </style:style>
-    <style:style style:name="P16" style:family="paragraph" style:parent-style-name="Text_20_body" style:list-style-name="L1">
+    <style:style style:name="P22" style:family="paragraph" style:parent-style-name="Heading_20_2">
+      <style:text-properties style:font-name="Times New Roman" fo:font-size="16pt" officeooo:rsid="001907fc" officeooo:paragraph-rsid="001907fc" style:font-size-asian="16pt" style:font-size-complex="16pt"/>
+    </style:style>
+    <style:style style:name="P23" style:family="paragraph" style:parent-style-name="Text_20_body" style:list-style-name="L1">
       <style:paragraph-properties fo:line-height="150%" fo:text-align="justify" style:justify-single-word="false"/>
       <style:text-properties style:font-name="Times New Roman" fo:font-size="14pt" fo:language="ru" fo:country="RU" officeooo:rsid="00056bce" officeooo:paragraph-rsid="00056bce" style:font-size-asian="12.25pt" style:font-size-complex="14pt"/>
     </style:style>
-    <style:style style:name="P17" style:family="paragraph" style:parent-style-name="Text_20_body" style:list-style-name="L2">
+    <style:style style:name="P24" style:family="paragraph" style:parent-style-name="Text_20_body" style:list-style-name="L3">
+      <style:text-properties style:font-name="Times New Roman" fo:font-size="14pt" fo:language="ru" fo:country="RU" officeooo:rsid="001526bb" officeooo:paragraph-rsid="001526bb" style:font-size-asian="12.25pt" style:font-size-complex="14pt"/>
+    </style:style>
+    <style:style style:name="P25" style:family="paragraph" style:parent-style-name="Text_20_body" style:list-style-name="L4">
+      <style:paragraph-properties fo:line-height="150%" fo:text-align="justify" style:justify-single-word="false"/>
+      <style:text-properties style:font-name="Times New Roman" fo:font-size="14pt" fo:language="ru" fo:country="RU" officeooo:rsid="00110bd8" officeooo:paragraph-rsid="00110bd8" style:font-size-asian="12.25pt" style:font-size-complex="14pt"/>
+    </style:style>
+    <style:style style:name="P26" style:family="paragraph" style:parent-style-name="Text_20_body" style:list-style-name="L4">
+      <style:paragraph-properties fo:line-height="150%" fo:text-align="justify" style:justify-single-word="false"/>
+      <style:text-properties style:font-name="Times New Roman" fo:font-size="14pt" fo:language="ru" fo:country="RU" officeooo:rsid="0012cf0e" officeooo:paragraph-rsid="0012cf0e" style:font-size-asian="12.25pt" style:font-size-complex="14pt"/>
+    </style:style>
+    <style:style style:name="P27" style:family="paragraph" style:parent-style-name="Text_20_body" style:list-style-name="L2">
       <style:paragraph-properties fo:text-align="justify" style:justify-single-word="false"/>
       <style:text-properties style:font-name="Times New Roman" fo:font-size="14pt" officeooo:rsid="0007f12d" officeooo:paragraph-rsid="0007f12d" style:font-size-asian="14pt" style:font-size-complex="14pt"/>
     </style:style>
-    <style:style style:name="P18" style:family="paragraph" style:parent-style-name="Text_20_body" style:list-style-name="L2">
+    <style:style style:name="P28" style:family="paragraph" style:parent-style-name="Text_20_body" style:list-style-name="L2">
       <style:paragraph-properties fo:text-align="justify" style:justify-single-word="false"/>
     </style:style>
-    <style:style style:name="P19" style:family="paragraph" style:parent-style-name="Text_20_body">
+    <style:style style:name="P29" style:family="paragraph" style:parent-style-name="Text_20_body" style:list-style-name="L3">
+      <style:text-properties fo:font-size="14pt" fo:language="ru" fo:country="RU" officeooo:rsid="001526bb" officeooo:paragraph-rsid="001526bb" style:font-size-asian="12.25pt" style:font-size-complex="14pt"/>
+    </style:style>
+    <style:style style:name="P30" style:family="paragraph" style:parent-style-name="Text_20_body">
       <style:paragraph-properties fo:line-height="150%" fo:text-align="justify" style:justify-single-word="false"/>
-      <style:text-properties fo:font-size="14pt" style:font-size-asian="12.25pt" style:font-size-complex="14pt"/>
-    </style:style>
-    <style:style style:name="P20" style:family="paragraph" style:parent-style-name="Text_20_body" style:list-style-name="L3">
-      <style:paragraph-properties fo:line-height="150%" fo:text-align="justify" style:justify-single-word="false"/>
-      <style:text-properties fo:font-size="14pt" officeooo:rsid="00110bd8" officeooo:paragraph-rsid="00110bd8" style:font-size-asian="12.25pt" style:font-size-complex="14pt"/>
-    </style:style>
-    <style:style style:name="P21" style:family="paragraph" style:parent-style-name="Text_20_body" style:list-style-name="L3">
-      <style:paragraph-properties fo:line-height="150%" fo:text-align="justify" style:justify-single-word="false"/>
-      <style:text-properties fo:font-size="14pt" officeooo:rsid="0012cf0e" officeooo:paragraph-rsid="0012cf0e" style:font-size-asian="12.25pt" style:font-size-complex="14pt"/>
-    </style:style>
-    <style:style style:name="P22" style:family="paragraph" style:parent-style-name="Text_20_body">
-      <style:text-properties fo:font-size="14pt" officeooo:paragraph-rsid="0012cf0e" style:font-size-asian="12.25pt" style:font-size-complex="14pt"/>
-    </style:style>
-    <style:style style:name="P23" style:family="paragraph" style:parent-style-name="Text_20_body">
-      <style:text-properties fo:font-size="14pt" fo:language="en" fo:country="US" officeooo:rsid="001526bb" officeooo:paragraph-rsid="001526bb" style:font-size-asian="12.25pt" style:font-size-complex="14pt"/>
-    </style:style>
-    <style:style style:name="P24" style:family="paragraph" style:parent-style-name="Text_20_body" style:list-style-name="L4">
-      <style:text-properties fo:font-size="14pt" fo:language="ru" fo:country="RU" officeooo:rsid="001526bb" officeooo:paragraph-rsid="001526bb" style:font-size-asian="12.25pt" style:font-size-complex="14pt"/>
-    </style:style>
-    <style:style style:name="P25" style:family="paragraph" style:parent-style-name="Text_20_body">
-      <style:paragraph-properties fo:line-height="150%" fo:text-align="justify" style:justify-single-word="false"/>
-      <style:text-properties officeooo:paragraph-rsid="000b6ceb"/>
+      <style:text-properties officeooo:paragraph-rsid="001efd15"/>
+    </style:style>
+    <style:style style:name="P31" style:family="paragraph" style:parent-style-name="Text_20_body">
+      <style:paragraph-properties fo:line-height="150%" fo:text-align="start" style:justify-single-word="false"/>
+      <style:text-properties officeooo:paragraph-rsid="001efd15"/>
+    </style:style>
+    <style:style style:name="P32" style:family="paragraph" style:parent-style-name="Text_20_body">
+      <style:paragraph-properties fo:line-height="150%" fo:text-align="start" style:justify-single-word="false"/>
+      <style:text-properties officeooo:paragraph-rsid="0020bee1"/>
     </style:style>
     <style:style style:name="T1" style:family="text">
       <style:text-properties style:font-name="Times New Roman"/>
@@ -148,58 +276,73 @@
       <style:text-properties style:font-name="Times New Roman" fo:font-size="14pt" fo:language="ru" fo:country="RU" officeooo:rsid="000b6ceb" style:font-size-asian="12.25pt" style:font-size-complex="14pt"/>
     </style:style>
     <style:style style:name="T10" style:family="text">
+      <style:text-properties style:font-name="Times New Roman" fo:font-size="14pt" fo:language="ru" fo:country="RU" officeooo:rsid="001ad805" style:font-size-asian="12.25pt" style:font-size-complex="14pt"/>
+    </style:style>
+    <style:style style:name="T11" style:family="text">
+      <style:text-properties style:font-name="Times New Roman" fo:font-size="14pt" fo:language="ru" fo:country="RU" officeooo:rsid="001c3187" style:font-size-asian="12.25pt" style:font-size-complex="14pt"/>
+    </style:style>
+    <style:style style:name="T12" style:family="text">
+      <style:text-properties style:font-name="Times New Roman" fo:font-size="14pt" fo:language="ru" fo:country="RU" officeooo:rsid="001efd15" style:font-size-asian="12.25pt" style:font-size-complex="14pt"/>
+    </style:style>
+    <style:style style:name="T13" style:family="text">
+      <style:text-properties style:font-name="Times New Roman" fo:font-size="14pt" fo:language="ru" fo:country="RU" officeooo:rsid="0020bee1" style:font-size-asian="12.25pt" style:font-size-complex="14pt"/>
+    </style:style>
+    <style:style style:name="T14" style:family="text">
       <style:text-properties style:font-name="Times New Roman" fo:font-size="16pt" fo:language="en" fo:country="US" officeooo:rsid="0004d3ca" style:font-size-asian="16pt" style:font-size-complex="16pt"/>
     </style:style>
-    <style:style style:name="T11" style:family="text">
+    <style:style style:name="T15" style:family="text">
       <style:text-properties style:font-name="Times New Roman" fo:font-size="16pt" style:font-size-asian="16pt" style:font-size-complex="16pt"/>
     </style:style>
-    <style:style style:name="T12" style:family="text">
+    <style:style style:name="T16" style:family="text">
+      <style:text-properties style:font-name="Times New Roman" fo:font-size="16pt" fo:language="ru" fo:country="RU" officeooo:rsid="001907fc" style:font-size-asian="16pt" style:font-size-complex="16pt"/>
+    </style:style>
+    <style:style style:name="T17" style:family="text">
       <style:text-properties style:font-name="Times New Roman" fo:language="ru" fo:country="RU"/>
     </style:style>
-    <style:style style:name="T13" style:family="text">
+    <style:style style:name="T18" style:family="text">
       <style:text-properties style:font-name="Times New Roman" fo:language="ru" fo:country="RU" officeooo:rsid="000b1974"/>
     </style:style>
-    <style:style style:name="T14" style:family="text">
+    <style:style style:name="T19" style:family="text">
       <style:text-properties style:font-name="Times New Roman" fo:language="ru" fo:country="RU" officeooo:rsid="000b6ceb"/>
     </style:style>
-    <style:style style:name="T15" style:family="text">
+    <style:style style:name="T20" style:family="text">
       <style:text-properties style:font-name="Times New Roman" fo:language="ru" fo:country="RU" officeooo:rsid="00110bd8"/>
     </style:style>
-    <style:style style:name="T16" style:family="text">
+    <style:style style:name="T21" style:family="text">
       <style:text-properties style:font-name="Times New Roman" fo:language="ru" fo:country="RU" officeooo:rsid="0012cf0e"/>
     </style:style>
-    <style:style style:name="T17" style:family="text">
+    <style:style style:name="T22" style:family="text">
+      <style:text-properties style:font-name="Times New Roman" fo:language="en" fo:country="US"/>
+    </style:style>
+    <style:style style:name="T23" style:family="text">
       <style:text-properties style:font-name="Times New Roman" fo:language="en" fo:country="US" officeooo:rsid="001526bb"/>
     </style:style>
-    <style:style style:name="T18" style:family="text">
+    <style:style style:name="T24" style:family="text">
       <style:text-properties fo:language="en" fo:country="US" officeooo:rsid="00056bce"/>
     </style:style>
-    <style:style style:name="T19" style:family="text">
+    <style:style style:name="T25" style:family="text">
       <style:text-properties officeooo:rsid="0004d3ca"/>
     </style:style>
-    <style:style style:name="T20" style:family="text">
+    <style:style style:name="T26" style:family="text">
       <style:text-properties officeooo:rsid="0005041f"/>
     </style:style>
-    <style:style style:name="T21" style:family="text">
+    <style:style style:name="T27" style:family="text">
       <style:text-properties officeooo:rsid="00056bce"/>
     </style:style>
-    <style:style style:name="T22" style:family="text">
-      <style:text-properties style:font-name="Times New Roman"/>
-    </style:style>
-    <style:style style:name="T23" style:family="text">
-      <style:text-properties style:font-name="Times New Roman" officeooo:rsid="0012cf0e"/>
-    </style:style>
-    <style:style style:name="T24" style:family="text">
-      <style:text-properties style:font-name="Times New Roman" fo:language="ru" fo:country="RU"/>
-    </style:style>
-    <style:style style:name="T25" style:family="text">
-      <style:text-properties style:font-name="Times New Roman" fo:language="ru" fo:country="RU" officeooo:rsid="0012cf0e"/>
-    </style:style>
-    <style:style style:name="T26" style:family="text">
-      <style:text-properties style:font-name="Times New Roman" fo:language="en" fo:country="US"/>
-    </style:style>
-    <style:style style:name="T27" style:family="text">
+    <style:style style:name="T28" style:family="text">
       <style:text-properties fo:language="ru" fo:country="RU"/>
+    </style:style>
+    <style:style style:name="fr1" style:family="graphic" style:parent-style-name="Graphics">
+      <style:graphic-properties style:vertical-pos="from-top" style:vertical-rel="paragraph" style:horizontal-pos="from-left" style:horizontal-rel="paragraph" style:mirror="none" fo:clip="rect(0cm, 0cm, 0cm, 0cm)" draw:luminance="0%" draw:contrast="0%" draw:red="0%" draw:green="0%" draw:blue="0%" draw:gamma="100%" draw:color-inversion="false" draw:image-opacity="100%" draw:color-mode="standard"/>
+    </style:style>
+    <style:style style:name="fr2" style:family="graphic" style:parent-style-name="Graphics">
+      <style:graphic-properties style:vertical-pos="top" style:vertical-rel="paragraph" style:mirror="none" fo:clip="rect(0cm, 0cm, 0cm, 0cm)" draw:luminance="0%" draw:contrast="0%" draw:red="0%" draw:green="0%" draw:blue="0%" draw:gamma="100%" draw:color-inversion="false" draw:image-opacity="100%" draw:color-mode="standard"/>
+    </style:style>
+    <style:style style:name="fr3" style:family="graphic" style:parent-style-name="Graphics">
+      <style:graphic-properties style:vertical-pos="from-top" style:vertical-rel="paragraph" style:horizontal-pos="center" style:horizontal-rel="paragraph" style:mirror="none" fo:clip="rect(0cm, 0cm, 0cm, 0cm)" draw:luminance="0%" draw:contrast="0%" draw:red="0%" draw:green="0%" draw:blue="0%" draw:gamma="100%" draw:color-inversion="false" draw:image-opacity="100%" draw:color-mode="standard"/>
+    </style:style>
+    <style:style style:name="fr4" style:family="graphic" style:parent-style-name="Formula">
+      <style:graphic-properties style:vertical-pos="middle" style:vertical-rel="text" style:horizontal-pos="from-left" style:horizontal-rel="paragraph-content" draw:ole-draw-aspect="1"/>
     </style:style>
     <style:style style:name="Sect1" style:family="section">
       <style:section-properties style:editable="false">
@@ -311,6 +454,58 @@
       </text:list-level-style-bullet>
     </text:list-style>
     <text:list-style style:name="L3">
+      <text:list-level-style-bullet text:level="1" text:style-name="Bullet_20_Symbols" loext:num-list-format="%1%." style:num-suffix="." text:bullet-char="•">
+        <style:list-level-properties text:list-level-position-and-space-mode="label-alignment">
+          <style:list-level-label-alignment text:label-followed-by="listtab" text:list-tab-stop-position="1.27cm" fo:text-indent="-0.635cm" fo:margin-left="1.27cm"/>
+        </style:list-level-properties>
+      </text:list-level-style-bullet>
+      <text:list-level-style-bullet text:level="2" text:style-name="Bullet_20_Symbols" loext:num-list-format="%2%." style:num-suffix="." text:bullet-char="◦">
+        <style:list-level-properties text:list-level-position-and-space-mode="label-alignment">
+          <style:list-level-label-alignment text:label-followed-by="listtab" text:list-tab-stop-position="1.905cm" fo:text-indent="-0.635cm" fo:margin-left="1.905cm"/>
+        </style:list-level-properties>
+      </text:list-level-style-bullet>
+      <text:list-level-style-bullet text:level="3" text:style-name="Bullet_20_Symbols" loext:num-list-format="%3%." style:num-suffix="." text:bullet-char="▪">
+        <style:list-level-properties text:list-level-position-and-space-mode="label-alignment">
+          <style:list-level-label-alignment text:label-followed-by="listtab" text:list-tab-stop-position="2.54cm" fo:text-indent="-0.635cm" fo:margin-left="2.54cm"/>
+        </style:list-level-properties>
+      </text:list-level-style-bullet>
+      <text:list-level-style-bullet text:level="4" text:style-name="Bullet_20_Symbols" loext:num-list-format="%4%." style:num-suffix="." text:bullet-char="•">
+        <style:list-level-properties text:list-level-position-and-space-mode="label-alignment">
+          <style:list-level-label-alignment text:label-followed-by="listtab" text:list-tab-stop-position="3.175cm" fo:text-indent="-0.635cm" fo:margin-left="3.175cm"/>
+        </style:list-level-properties>
+      </text:list-level-style-bullet>
+      <text:list-level-style-bullet text:level="5" text:style-name="Bullet_20_Symbols" loext:num-list-format="%5%." style:num-suffix="." text:bullet-char="◦">
+        <style:list-level-properties text:list-level-position-and-space-mode="label-alignment">
+          <style:list-level-label-alignment text:label-followed-by="listtab" text:list-tab-stop-position="3.81cm" fo:text-indent="-0.635cm" fo:margin-left="3.81cm"/>
+        </style:list-level-properties>
+      </text:list-level-style-bullet>
+      <text:list-level-style-bullet text:level="6" text:style-name="Bullet_20_Symbols" loext:num-list-format="%6%." style:num-suffix="." text:bullet-char="▪">
+        <style:list-level-properties text:list-level-position-and-space-mode="label-alignment">
+          <style:list-level-label-alignment text:label-followed-by="listtab" text:list-tab-stop-position="4.445cm" fo:text-indent="-0.635cm" fo:margin-left="4.445cm"/>
+        </style:list-level-properties>
+      </text:list-level-style-bullet>
+      <text:list-level-style-bullet text:level="7" text:style-name="Bullet_20_Symbols" loext:num-list-format="%7%." style:num-suffix="." text:bullet-char="•">
+        <style:list-level-properties text:list-level-position-and-space-mode="label-alignment">
+          <style:list-level-label-alignment text:label-followed-by="listtab" text:list-tab-stop-position="5.08cm" fo:text-indent="-0.635cm" fo:margin-left="5.08cm"/>
+        </style:list-level-properties>
+      </text:list-level-style-bullet>
+      <text:list-level-style-bullet text:level="8" text:style-name="Bullet_20_Symbols" loext:num-list-format="%8%." style:num-suffix="." text:bullet-char="◦">
+        <style:list-level-properties text:list-level-position-and-space-mode="label-alignment">
+          <style:list-level-label-alignment text:label-followed-by="listtab" text:list-tab-stop-position="5.715cm" fo:text-indent="-0.635cm" fo:margin-left="5.715cm"/>
+        </style:list-level-properties>
+      </text:list-level-style-bullet>
+      <text:list-level-style-bullet text:level="9" text:style-name="Bullet_20_Symbols" loext:num-list-format="%9%." style:num-suffix="." text:bullet-char="▪">
+        <style:list-level-properties text:list-level-position-and-space-mode="label-alignment">
+          <style:list-level-label-alignment text:label-followed-by="listtab" text:list-tab-stop-position="6.35cm" fo:text-indent="-0.635cm" fo:margin-left="6.35cm"/>
+        </style:list-level-properties>
+      </text:list-level-style-bullet>
+      <text:list-level-style-bullet text:level="10" text:style-name="Bullet_20_Symbols" loext:num-list-format="%10%." style:num-suffix="." text:bullet-char="•">
+        <style:list-level-properties text:list-level-position-and-space-mode="label-alignment">
+          <style:list-level-label-alignment text:label-followed-by="listtab" text:list-tab-stop-position="6.985cm" fo:text-indent="-0.635cm" fo:margin-left="6.985cm"/>
+        </style:list-level-properties>
+      </text:list-level-style-bullet>
+    </text:list-style>
+    <text:list-style style:name="L4">
       <text:list-level-style-number text:level="1" text:style-name="Numbering_20_Symbols" loext:num-list-format="%1%." style:num-suffix="." style:num-format="1">
         <style:list-level-properties text:list-level-position-and-space-mode="label-alignment">
           <style:list-level-label-alignment text:label-followed-by="listtab" text:list-tab-stop-position="1.27cm" fo:text-indent="-0.635cm" fo:margin-left="1.27cm"/>
@@ -361,58 +556,6 @@
           <style:list-level-label-alignment text:label-followed-by="listtab" text:list-tab-stop-position="6.985cm" fo:text-indent="-0.635cm" fo:margin-left="6.985cm"/>
         </style:list-level-properties>
       </text:list-level-style-number>
-    </text:list-style>
-    <text:list-style style:name="L4">
-      <text:list-level-style-bullet text:level="1" text:style-name="Bullet_20_Symbols" loext:num-list-format="%1%." text:bullet-char="•">
-        <style:list-level-properties text:list-level-position-and-space-mode="label-alignment">
-          <style:list-level-label-alignment text:label-followed-by="listtab" text:list-tab-stop-position="1.27cm" fo:text-indent="-0.635cm" fo:margin-left="1.27cm"/>
-        </style:list-level-properties>
-      </text:list-level-style-bullet>
-      <text:list-level-style-bullet text:level="2" text:style-name="Bullet_20_Symbols" loext:num-list-format="%2%." text:bullet-char="◦">
-        <style:list-level-properties text:list-level-position-and-space-mode="label-alignment">
-          <style:list-level-label-alignment text:label-followed-by="listtab" text:list-tab-stop-position="1.905cm" fo:text-indent="-0.635cm" fo:margin-left="1.905cm"/>
-        </style:list-level-properties>
-      </text:list-level-style-bullet>
-      <text:list-level-style-bullet text:level="3" text:style-name="Bullet_20_Symbols" loext:num-list-format="%3%." text:bullet-char="▪">
-        <style:list-level-properties text:list-level-position-and-space-mode="label-alignment">
-          <style:list-level-label-alignment text:label-followed-by="listtab" text:list-tab-stop-position="2.54cm" fo:text-indent="-0.635cm" fo:margin-left="2.54cm"/>
-        </style:list-level-properties>
-      </text:list-level-style-bullet>
-      <text:list-level-style-bullet text:level="4" text:style-name="Bullet_20_Symbols" loext:num-list-format="%4%." text:bullet-char="•">
-        <style:list-level-properties text:list-level-position-and-space-mode="label-alignment">
-          <style:list-level-label-alignment text:label-followed-by="listtab" text:list-tab-stop-position="3.175cm" fo:text-indent="-0.635cm" fo:margin-left="3.175cm"/>
-        </style:list-level-properties>
-      </text:list-level-style-bullet>
-      <text:list-level-style-bullet text:level="5" text:style-name="Bullet_20_Symbols" loext:num-list-format="%5%." text:bullet-char="◦">
-        <style:list-level-properties text:list-level-position-and-space-mode="label-alignment">
-          <style:list-level-label-alignment text:label-followed-by="listtab" text:list-tab-stop-position="3.81cm" fo:text-indent="-0.635cm" fo:margin-left="3.81cm"/>
-        </style:list-level-properties>
-      </text:list-level-style-bullet>
-      <text:list-level-style-bullet text:level="6" text:style-name="Bullet_20_Symbols" loext:num-list-format="%6%." text:bullet-char="▪">
-        <style:list-level-properties text:list-level-position-and-space-mode="label-alignment">
-          <style:list-level-label-alignment text:label-followed-by="listtab" text:list-tab-stop-position="4.445cm" fo:text-indent="-0.635cm" fo:margin-left="4.445cm"/>
-        </style:list-level-properties>
-      </text:list-level-style-bullet>
-      <text:list-level-style-bullet text:level="7" text:style-name="Bullet_20_Symbols" loext:num-list-format="%7%." text:bullet-char="•">
-        <style:list-level-properties text:list-level-position-and-space-mode="label-alignment">
-          <style:list-level-label-alignment text:label-followed-by="listtab" text:list-tab-stop-position="5.08cm" fo:text-indent="-0.635cm" fo:margin-left="5.08cm"/>
-        </style:list-level-properties>
-      </text:list-level-style-bullet>
-      <text:list-level-style-bullet text:level="8" text:style-name="Bullet_20_Symbols" loext:num-list-format="%8%." text:bullet-char="◦">
-        <style:list-level-properties text:list-level-position-and-space-mode="label-alignment">
-          <style:list-level-label-alignment text:label-followed-by="listtab" text:list-tab-stop-position="5.715cm" fo:text-indent="-0.635cm" fo:margin-left="5.715cm"/>
-        </style:list-level-properties>
-      </text:list-level-style-bullet>
-      <text:list-level-style-bullet text:level="9" text:style-name="Bullet_20_Symbols" loext:num-list-format="%9%." text:bullet-char="▪">
-        <style:list-level-properties text:list-level-position-and-space-mode="label-alignment">
-          <style:list-level-label-alignment text:label-followed-by="listtab" text:list-tab-stop-position="6.35cm" fo:text-indent="-0.635cm" fo:margin-left="6.35cm"/>
-        </style:list-level-properties>
-      </text:list-level-style-bullet>
-      <text:list-level-style-bullet text:level="10" text:style-name="Bullet_20_Symbols" loext:num-list-format="%10%." text:bullet-char="•">
-        <style:list-level-properties text:list-level-position-and-space-mode="label-alignment">
-          <style:list-level-label-alignment text:label-followed-by="listtab" text:list-tab-stop-position="6.985cm" fo:text-indent="-0.635cm" fo:margin-left="6.985cm"/>
-        </style:list-level-properties>
-      </text:list-level-style-bullet>
     </text:list-style>
   </office:automatic-styles>
   <office:body>
@@ -544,63 +687,63 @@
               Оглавление
             </text:p>
           </text:index-title>
-          <text:p text:style-name="P8">
+          <text:p text:style-name="P12">
             <text:a xlink:type="simple" xlink:href="#__RefHeading___Toc295_551377922" text:style-name="Index_20_Link" text:visited-style-name="Index_20_Link">
               1. Введение
               <text:tab/>
               3
             </text:a>
           </text:p>
-          <text:p text:style-name="P8">
+          <text:p text:style-name="P12">
             <text:a xlink:type="simple" xlink:href="#__RefHeading___Toc233_1040938147" text:style-name="Index_20_Link" text:visited-style-name="Index_20_Link">
               2. Цель работы
               <text:tab/>
               3
             </text:a>
           </text:p>
-          <text:p text:style-name="P8">
+          <text:p text:style-name="P12">
             <text:a xlink:type="simple" xlink:href="#__RefHeading___Toc235_1040938147" text:style-name="Index_20_Link" text:visited-style-name="Index_20_Link">
               3. Рассмотренные виды задач для линейного персептрона
               <text:tab/>
               3
             </text:a>
           </text:p>
-          <text:p text:style-name="P8">
+          <text:p text:style-name="P12">
             <text:a xlink:type="simple" xlink:href="#__RefHeading___Toc237_1040938147" text:style-name="Index_20_Link" text:visited-style-name="Index_20_Link">
               4. Описание работы генетического алгоритма
               <text:tab/>
               4
             </text:a>
           </text:p>
-          <text:p text:style-name="P9">
+          <text:p text:style-name="P13">
             <text:a xlink:type="simple" xlink:href="#__RefHeading___Toc239_1040938147" text:style-name="Index_20_Link" text:visited-style-name="Index_20_Link">
               4.1 Описание среды
               <text:tab/>
               4
             </text:a>
           </text:p>
-          <text:p text:style-name="P8">
+          <text:p text:style-name="P12">
             <text:a xlink:type="simple" xlink:href="#__RefHeading___Toc264_1204153804" text:style-name="Index_20_Link" text:visited-style-name="Index_20_Link">
               4.2 Описание особей
               <text:tab/>
               4
             </text:a>
           </text:p>
-          <text:p text:style-name="P9">
+          <text:p text:style-name="P13">
             <text:a xlink:type="simple" xlink:href="#__RefHeading___Toc241_1040938147" text:style-name="Index_20_Link" text:visited-style-name="Index_20_Link">
               4.3 Описание способа мутации
               <text:tab/>
               5
             </text:a>
           </text:p>
-          <text:p text:style-name="P8">
+          <text:p text:style-name="P12">
             <text:a xlink:type="simple" xlink:href="#__RefHeading___Toc260_1204153804" text:style-name="Index_20_Link" text:visited-style-name="Index_20_Link">
               5. Описание реализованного алгоритма
               <text:tab/>
               5
             </text:a>
           </text:p>
-          <text:p text:style-name="P8">
+          <text:p text:style-name="P12">
             <text:a xlink:type="simple" xlink:href="#__RefHeading___Toc262_1204153804" text:style-name="Index_20_Link" text:visited-style-name="Index_20_Link">
               6. Полученные результаты
               <text:tab/>
@@ -642,54 +785,56 @@
       <text:p text:style-name="P3"/>
       <text:h text:style-name="Heading_20_1" text:outline-level="1">
         <text:bookmark-start text:name="__RefHeading___Toc295_551377922"/>
-        <text:span text:style-name="T10">1. </text:span>
-        <text:span text:style-name="T11">Введение</text:span>
+        <text:span text:style-name="T14">1. </text:span>
+        <text:span text:style-name="T15">Введение</text:span>
         <text:bookmark-end text:name="__RefHeading___Toc295_551377922"/>
       </text:h>
-      <text:p text:style-name="P4">
+      <text:p text:style-name="P6">
         <text:tab/>
-        <text:span text:style-name="T19">
-          Искусственные нейронные сети (ИНС) всё чаще начинают использоваться для решения различных прикладных задач широкой разновидности. Они позволяют находить субоптимальные решения за адекватное время и с использованием разумных ресурсов в условиях неполной или недостаточной априорной информации для построения точного решения. 
+        <text:span text:style-name="T25">Искусственные нейронные сети (ИНС) всё чаще начинают использоваться для решения различных прикладных задач широкой разновидности. Они позволяют находить субоптимальные решения за адекватное время и с использованием разумных ресурсов в условиях неполной или недостаточной априорной информации для построения точного решения. </text:span>
+      </text:p>
+      <text:p text:style-name="P6">
+        <text:span text:style-name="T25">
           <text:tab/>
           Однако выбор в архитектуре модели, использующейся для нахождения такого решения может приводить к довольно различ
         </text:span>
-        <text:span text:style-name="T20">ающимся</text:span>
-        <text:span text:style-name="T19"> результатам. </text:span>
-        <text:span text:style-name="T20">В подавляющем числе случаев вид ИНС подбирают эмпирическим методом — путём перебора некоторых вариантов моделей нейронных сетей.</text:span>
-      </text:p>
-      <text:p text:style-name="P4">
+        <text:span text:style-name="T26">ающимся</text:span>
+        <text:span text:style-name="T25"> результатам. </text:span>
+        <text:span text:style-name="T26">В подавляющем числе случаев вид ИНС подбирают эмпирическим методом — путём перебора некоторых вариантов моделей нейронных сетей.</text:span>
+      </text:p>
+      <text:p text:style-name="P5">
         <text:tab/>
-        <text:span text:style-name="T20">В данной работе рассмотрен один из методов </text:span>
-        <text:span text:style-name="T21">для выбора наилучшей архитектуры линейной нейронной сети — персептрона — с помощью применения генетического алгоритма.</text:span>
-      </text:p>
-      <text:h text:style-name="P10" text:outline-level="1">
+        <text:span text:style-name="T26">В данной работе рассмотрен один из методов </text:span>
+        <text:span text:style-name="T27">для выбора наилучшей архитектуры линейной нейронной сети — персептрона — с помощью применения генетического алгоритма.</text:span>
+      </text:p>
+      <text:h text:style-name="P16" text:outline-level="1">
         <text:bookmark-start text:name="__RefHeading___Toc233_1040938147"/>
         2. Цель работы
         <text:bookmark-end text:name="__RefHeading___Toc233_1040938147"/>
       </text:h>
-      <text:list xml:id="list732117179" text:style-name="L1">
+      <text:list xml:id="list2901852657" text:style-name="L1">
         <text:list-item>
-          <text:p text:style-name="P16">Рассмотреть метод оптимизации архитектуры персептрона с помощью генетического алгоритма.</text:p>
+          <text:p text:style-name="P23">Рассмотреть метод оптимизации архитектуры персептрона с помощью генетического алгоритма.</text:p>
         </text:list-item>
         <text:list-item>
-          <text:p text:style-name="P16">Сделать вывод о преимуществе данного метода для выбора оптимальной архитектуры персептрона.</text:p>
+          <text:p text:style-name="P23">Сделать вывод о преимуществе данного метода для выбора оптимальной архитектуры персептрона.</text:p>
         </text:list-item>
       </text:list>
-      <text:h text:style-name="P10" text:outline-level="1">
+      <text:h text:style-name="P16" text:outline-level="1">
         <text:bookmark-start text:name="__RefHeading___Toc235_1040938147"/>
-        <text:span text:style-name="T18">3. </text:span>
+        <text:span text:style-name="T24">3. </text:span>
         Рассмотренные виды задач для линейного персептрона
         <text:bookmark-end text:name="__RefHeading___Toc235_1040938147"/>
       </text:h>
-      <text:p text:style-name="P6">
+      <text:p text:style-name="P9">
         <text:span text:style-name="T1">
           <text:tab/>
         </text:span>
         <text:span text:style-name="T2">Для проверки работоспособности нейронных сетей и оценивания в первом приближении были использованы следующие «де факто» эталонные задачи:</text:span>
       </text:p>
-      <text:list xml:id="list793522824" text:style-name="L2">
+      <text:list xml:id="list4229926246" text:style-name="L2">
         <text:list-item>
-          <text:p text:style-name="P18">
+          <text:p text:style-name="P28">
             <text:soft-page-break/>
             <text:span text:style-name="T2">«</text:span>
             <text:span text:style-name="T3">Исключающее ИЛИ</text:span>
@@ -698,16 +843,16 @@
           </text:p>
         </text:list-item>
         <text:list-item>
-          <text:p text:style-name="P17">Аппроксимация некоторых функций одного переменного</text:p>
+          <text:p text:style-name="P27">Аппроксимация некоторых функций одного переменного</text:p>
         </text:list-item>
       </text:list>
-      <text:h text:style-name="P11" text:outline-level="1">
+      <text:h text:style-name="P20" text:outline-level="1">
         <text:bookmark-start text:name="__RefHeading___Toc237_1040938147"/>
         <text:span text:style-name="T1">4. </text:span>
-        <text:span text:style-name="T12">Описание работы генетического алгоритма</text:span>
+        <text:span text:style-name="T17">Описание работы генетического алгоритма</text:span>
         <text:bookmark-end text:name="__RefHeading___Toc237_1040938147"/>
       </text:h>
-      <text:p text:style-name="P5">
+      <text:p text:style-name="P8">
         <text:span text:style-name="T4">
           <text:tab/>
         </text:span>
@@ -716,136 +861,211 @@
         <text:span text:style-name="T7">путём мутации и с учетом стратегии элитизма — особи, показавшие наилучший результат, переходят в новую популяцию без мутаций генов</text:span>
         <text:span text:style-name="T6">.</text:span>
       </text:p>
-      <text:h text:style-name="P15" text:outline-level="2">
+      <text:h text:style-name="P21" text:outline-level="2">
         <text:bookmark-start text:name="__RefHeading___Toc239_1040938147"/>
-        <text:span text:style-name="T13">4</text:span>
-        <text:span text:style-name="T12">.1 Описание среды</text:span>
+        <text:span text:style-name="T18">4</text:span>
+        <text:span text:style-name="T17">.1 Описание среды</text:span>
         <text:bookmark-end text:name="__RefHeading___Toc239_1040938147"/>
       </text:h>
-      <text:p text:style-name="P25">
+      <text:p text:style-name="P10">
         <text:span text:style-name="T8">
           <text:tab/>
           Была выбрана модель среды, которая содержит в тренировочный и валидационный 
         </text:span>
         <text:span text:style-name="T9">наборы, а также популяцию особей, число которых на каждом эволюционном шаге константно. Изначально генотип каждой особи генерируется случайным образом.</text:span>
       </text:p>
-      <text:h text:style-name="P13" text:outline-level="1">
+      <text:h text:style-name="P17" text:outline-level="1">
         <text:bookmark-start text:name="__RefHeading___Toc264_1204153804"/>
         4.2 
-        <text:span text:style-name="T27">Описание особей</text:span>
+        <text:span text:style-name="T28">Описание особей</text:span>
         <text:bookmark-end text:name="__RefHeading___Toc264_1204153804"/>
       </text:h>
-      <text:p text:style-name="P23">
+      <text:p text:style-name="P15">
         <text:span text:style-name="T1">
           <text:tab/>
         </text:span>
-        <text:span text:style-name="T12">Особь содержит в себе полносвязную нейронную сеть. Информация о её структуре содержится в генотипе в виде последовательного списка слоев. Слой может быть одним из списка:</text:span>
-      </text:p>
-      <text:list xml:id="list263711966" text:style-name="L4">
+        <text:span text:style-name="T17">Особь содержит в себе полносвязную нейронную сеть. Информация о её структуре содержится в генотипе в виде последовательного списка слоев. Слой может быть одним из списка:</text:span>
+      </text:p>
+      <text:list xml:id="list3257100196" text:style-name="L3">
         <text:list-item>
-          <text:p text:style-name="P24">
-            <text:span text:style-name="T1">Линейный слой, содержащий нейроны</text:span>
+          <text:p text:style-name="P24">Линейный слой, содержащий нейроны</text:p>
+        </text:list-item>
+        <text:list-item>
+          <text:p text:style-name="P29">
+            <text:span text:style-name="T1">Слой активации с функцией </text:span>
+            <text:span text:style-name="T22">ReLU</text:span>
           </text:p>
         </text:list-item>
         <text:list-item>
-          <text:p text:style-name="P24">
+          <text:p text:style-name="P29">
             <text:span text:style-name="T1">Слой активации с функцией </text:span>
-            <text:span text:style-name="T26">ReLU</text:span>
+            <text:span text:style-name="T22">Tanh</text:span>
           </text:p>
         </text:list-item>
         <text:list-item>
-          <text:p text:style-name="P24">
+          <text:p text:style-name="P29">
             <text:span text:style-name="T1">Слой активации с функцией </text:span>
-            <text:span text:style-name="T26">Tanh</text:span>
-          </text:p>
-        </text:list-item>
-        <text:list-item>
-          <text:p text:style-name="P24">
-            <text:span text:style-name="T1">Слой активации с функцией </text:span>
-            <text:span text:style-name="T26">Sigmoid</text:span>
+            <text:span text:style-name="T22">Sigmoid</text:span>
           </text:p>
         </text:list-item>
       </text:list>
-      <text:h text:style-name="P15" text:outline-level="2">
+      <text:h text:style-name="P21" text:outline-level="2">
         <text:bookmark-start text:name="__RefHeading___Toc241_1040938147"/>
         <text:soft-page-break/>
-        <text:span text:style-name="T14">4</text:span>
-        <text:span text:style-name="T12">.</text:span>
-        <text:span text:style-name="T17">3</text:span>
-        <text:span text:style-name="T12"> Описание способа мутации</text:span>
+        <text:span text:style-name="T19">4</text:span>
+        <text:span text:style-name="T17">.</text:span>
+        <text:span text:style-name="T23">3</text:span>
+        <text:span text:style-name="T17"> Описание способа мутации</text:span>
         <text:bookmark-end text:name="__RefHeading___Toc241_1040938147"/>
       </text:h>
-      <text:p text:style-name="P19">
-        <text:span text:style-name="T12">
-          <text:tab/>
-        </text:span>
-        <text:span text:style-name="T14">Мутация происходит на основе генотипа одной особи. </text:span>
-        <text:span text:style-name="T15">3 особи, показавшие наилучшую, то есть наименьшую, ошибку на валидационном наборе дублируются в новую популяцию без изменений, однако у них заново пересоздается модель нейронной сети, чтобы обновить веса для обучения на новой эволюцонной эпохе. В новую популяцию также входят особи, мутировавшие из этих трёх. Такая стратегия называется стратегией элитизма. Она призвана улучшать сходимость генетического алгоритма.</text:span>
-      </text:p>
-      <text:p text:style-name="P19">
-        <text:span text:style-name="T15">
-          <text:tab/>
-          Три особи, показавшие самые наихудшие ошибки на валидационном наборе, не проходят в новую популяцию, даже без мутаций.
-        </text:span>
-      </text:p>
-      <text:p text:style-name="P19">
-        <text:span text:style-name="T15">
+      <text:p text:style-name="P14">
+        <text:span text:style-name="T17">
+          <text:tab/>
+        </text:span>
+        <text:span text:style-name="T19">Мутация происходит на основе генотипа одной особи. </text:span>
+        <text:span text:style-name="T20">3 особи, показавшие наилучшую, то есть наименьшую, ошибку на валидационном наборе дублируются в новую популяцию без изменений, однако у них заново пересоздается модель нейронной сети, чтобы обновить веса для обучения на новой эволюцонной эпохе. В новую популяцию также входят особи, мутировавшие из этих трёх. Такая стратегия называется стратегией элитизма. Она призвана улучшать сходимость генетического алгоритма.</text:span>
+      </text:p>
+      <text:p text:style-name="P4">
+        <text:tab/>
+        Три особи, показавшие самые наихудшие ошибки на валидационном наборе, не проходят в новую популяцию, даже без мутаций.
+      </text:p>
+      <text:p text:style-name="P14">
+        <text:span text:style-name="T20">
           <text:tab/>
           У особей, которые занимают промежуточные положения в ранжированном списке ошибок на валидационном наборе, переходят в новую популяцию только потомки, прошедшие мутации. 
         </text:span>
-        <text:span text:style-name="T16">Каждая мутация может происходить с заранее определенной вероятностью.</text:span>
-      </text:p>
-      <text:p text:style-name="P19">
-        <text:span text:style-name="T15">
-          <text:tab/>
-          Возможны следующие виды мутации:
-        </text:span>
-      </text:p>
-      <text:list xml:id="list416478962" text:style-name="L3">
+        <text:span text:style-name="T21">Каждая мутация может происходить с заранее определенной вероятностью.</text:span>
+      </text:p>
+      <text:p text:style-name="P4">
+        <text:tab/>
+        Возможны следующие виды мутации:
+      </text:p>
+      <text:list xml:id="list1357306730" text:style-name="L4">
         <text:list-item>
-          <text:p text:style-name="P20">
-            <text:span text:style-name="T12">Изменение количества входных параметров у скрытого слоя нейронов. </text:span>
-          </text:p>
+          <text:p text:style-name="P25">Изменение количества входных параметров у скрытого слоя нейронов. </text:p>
         </text:list-item>
         <text:list-item>
-          <text:p text:style-name="P20">
-            <text:span text:style-name="T12">Добавления промежуточного скрытого слоя</text:span>
-          </text:p>
+          <text:p text:style-name="P25">Добавления промежуточного скрытого слоя</text:p>
         </text:list-item>
         <text:list-item>
-          <text:p text:style-name="P20">
-            <text:span text:style-name="T12">Замена слоя активации на слой нейронов</text:span>
-          </text:p>
+          <text:p text:style-name="P25">Замена слоя активации на слой нейронов</text:p>
         </text:list-item>
         <text:list-item>
-          <text:p text:style-name="P21">
-            <text:span text:style-name="T12">Удаление слоя</text:span>
-          </text:p>
+          <text:p text:style-name="P26">Удаление слоя</text:p>
         </text:list-item>
       </text:list>
-      <text:h text:style-name="P12" text:outline-level="1">
+      <text:h text:style-name="P18" text:outline-level="1">
         <text:bookmark-start text:name="__RefHeading___Toc260_1204153804"/>
         5. Описание реализованного алгоритма
         <text:bookmark-end text:name="__RefHeading___Toc260_1204153804"/>
       </text:h>
-      <text:p text:style-name="P22">
-        <text:span text:style-name="T23">
-          <text:tab/>
-          Изначально создается популяция, генотипы особей которых генерируются случайным образов. Далее эта популяция обучается на тренировочном наборе. Все наборы данных одинаковы для любых особей любых популяций. После обучения на заданном количестве обучающих эпох происходит валидация каждой особи в популяции и определение их ошибок на этом наборе. На основе этих данных происходит эволюционный шаг — в данном случае мутация особей по ранее описанному алгоритму. 
-        </text:span>
-      </text:p>
-      <text:h text:style-name="P14" text:outline-level="1">
+      <text:p text:style-name="P7">
+        <text:tab/>
+        Изначально создается популяция, генотипы особей которых генерируются случайным образов. Далее эта популяция обучается на тренировочном наборе. Все наборы данных одинаковы для любых особей любых популяций. После обучения на заданном количестве обучающих эпох происходит валидация каждой особи в популяции и определение их ошибок на этом наборе. На основе этих данных происходит эволюционный шаг — в данном случае мутация особей по ранее описанному алгоритму. 
+      </text:p>
+      <text:h text:style-name="P19" text:outline-level="1">
         <text:bookmark-start text:name="__RefHeading___Toc262_1204153804"/>
         <text:soft-page-break/>
         6. Полученные результаты
         <text:bookmark-end text:name="__RefHeading___Toc262_1204153804"/>
       </text:h>
-      <text:p text:style-name="P22">
+      <text:h text:style-name="P22" text:outline-level="2">
+        6.1 
+        <text:span text:style-name="T28">Задача аппроксимации</text:span>
+      </text:h>
+      <text:p text:style-name="P11">
         <text:span text:style-name="T16">
           <text:tab/>
         </text:span>
-      </text:p>
-      <text:p text:style-name="P7"/>
+        <text:span text:style-name="T10">Поставим задачу аппроксимации функции. </text:span>
+      </text:p>
+      <text:p text:style-name="P30">
+        <text:span text:style-name="T10">
+          <text:tab/>
+          Возьмем в качестве 
+        </text:span>
+        <text:span text:style-name="T11">исходной функции график </text:span>
+        <draw:frame draw:style-name="fr4" draw:name="Объект1" text:anchor-type="as-char" svg:width="1.164cm" svg:height="0.527cm" draw:z-index="0">
+          <draw:object xlink:href="./Object 1" xlink:type="simple" xlink:show="embed" xlink:actuate="onLoad"/>
+          <draw:image xlink:href="./ObjectReplacements/Object 1" xlink:type="simple" xlink:show="embed" xlink:actuate="onLoad"/>
+        </draw:frame>
+        <text:s/>
+        <text:span text:style-name="T11">
+          с шумом.
+          <text:line-break/>
+          <text:line-break/>
+          <text:tab/>
+          Создадим 
+        </text:span>
+        <text:span text:style-name="T12">15</text:span>
+        <text:span text:style-name="T11"> особей со случайным набором генов. Установим количество обучающих эпох равным 25 на каждую эволюционную эпоху. Спустя 11 </text:span>
+        <text:span text:style-name="T12">эволюционных эпох посмотрим на результаты обучения особей.</text:span>
+        <text:span text:style-name="T11">
+          <text:line-break/>
+        </text:span>
+        <draw:frame draw:style-name="fr3" draw:name="Изображение1" text:anchor-type="char" svg:y="1.106cm" svg:width="17cm" svg:height="9.915cm" draw:z-index="1">
+          <draw:image xlink:href="Pictures/1000000100000360000001F80496EAEAA47C9433.png" xlink:type="simple" xlink:show="embed" xlink:actuate="onLoad" draw:mime-type="image/png"/>
+        </draw:frame>
+        <draw:frame draw:style-name="fr1" draw:name="Изображение2" text:anchor-type="char" svg:x="-0.351cm" svg:y="14.605cm" svg:width="17cm" svg:height="5.666cm" draw:z-index="2">
+          <draw:image xlink:href="Pictures/100000010000232800000BB8E6B98CE592096EB5.png" xlink:type="simple" xlink:show="embed" xlink:actuate="onLoad" draw:mime-type="image/png"/>
+        </draw:frame>
+        <text:span text:style-name="T12">Как можно видеть из графика ошибки на валидационном наборе, размах ошибок среди всех особей на одной и той же эволюционной эпохе </text:span>
+        <text:soft-page-break/>
+        <text:span text:style-name="T12">уменьшается, однако минимальная ошибка среди всех особей не сильно отличается от минимума ошибки среди всех эпох и особей. Согласно стратегии элитизма минимальная ошибка среди особей должна неуменьшатся с течением эволюционных эпох, так как особи, показавшие наилучший результат, переходят в новую популяцию без изменения архитектуры. Однако из-за того, что при переходе в новую популяцию все особи заново инициализируют, причем случайным образом, обучение идентичных особей различается, как и получавшаяся ошибка.</text:span>
+      </text:p>
+      <text:p text:style-name="P31">
+        <text:span text:style-name="T12">
+          <text:tab/>
+          Из графика ошибки на тестовом наборе видно, что её размах внутри одной популяции также уменьшается и с количеством эволюционных эпох всё больше особей ближе к минимальной ошибке.
+        </text:span>
+      </text:p>
+      <text:p text:style-name="P32">
+        <text:span text:style-name="T12">
+          <text:tab/>
+          Посмотрим на результат одной из особей в последней популяции.
+        </text:span>
+        <draw:frame draw:style-name="fr3" draw:name="Изображение3" text:anchor-type="char" svg:y="1.376cm" svg:width="17cm" svg:height="9.917cm" draw:z-index="3">
+          <draw:image xlink:href="Pictures/1000000100001C20000010681F6DED43AB7FAF79.png" xlink:type="simple" xlink:show="embed" xlink:actuate="onLoad" draw:mime-type="image/png"/>
+        </draw:frame>
+        <draw:frame draw:style-name="fr1" draw:name="Изображение4" text:anchor-type="char" svg:x="2.517cm" svg:y="2.986cm" svg:width="2.771cm" svg:height="1.804cm" draw:z-index="4">
+          <draw:image xlink:href="Pictures/10000001000000C30000007FE0DF11B9C52F785A.png" xlink:type="simple" xlink:show="embed" xlink:actuate="onLoad" draw:mime-type="image/png"/>
+        </draw:frame>
+        <text:span text:style-name="T12">
+          <text:line-break/>
+        </text:span>
+        <text:span text:style-name="T13">
+          <text:tab/>
+          Как видно, сеть особи уже хорошо аппроксимирует исходную функцию, однако интерполяция получается неудовлетворительная.
+        </text:span>
+      </text:p>
+      <text:p text:style-name="P32">
+        <text:span text:style-name="T13">
+          <text:tab/>
+          Попробуем обучить особей на ещё 20 эволюционных эпохах.
+        </text:span>
+      </text:p>
+      <text:p text:style-name="P32">
+        <text:soft-page-break/>
+        <text:span text:style-name="T13">
+          <text:tab/>
+        </text:span>
+        <draw:frame draw:style-name="fr2" draw:name="Изображение5" text:anchor-type="char" svg:width="17cm" svg:height="5.666cm" draw:z-index="5">
+          <draw:image xlink:href="Pictures/100000010000232800000BB8F711AA62D9A797EC.png" xlink:type="simple" xlink:show="embed" xlink:actuate="onLoad" draw:mime-type="image/png"/>
+        </draw:frame>
+        <text:span text:style-name="T13">Как видно из графиков, ошибки на тестовом и валидационном наборах падают, что говорит о работоспособности генетического алгоритма на данной задаче.</text:span>
+      </text:p>
+      <text:p text:style-name="P32">
+        <text:span text:style-name="T13">
+          <text:tab/>
+          Посмотрим на предсказание одной из особей на последней популяции.
+        </text:span>
+        <draw:frame draw:style-name="fr1" draw:name="Изображение6" text:anchor-type="char" svg:x="-0.24cm" svg:y="1.06cm" svg:width="17cm" svg:height="9.917cm" draw:z-index="6">
+          <draw:image xlink:href="Pictures/1000000100001C2000001068C64837DE90F2254A.png" xlink:type="simple" xlink:show="embed" xlink:actuate="onLoad" draw:mime-type="image/png"/>
+        </draw:frame>
+        <draw:frame draw:style-name="fr1" draw:name="Изображение7" text:anchor-type="char" svg:x="2.325cm" svg:y="2.642cm" svg:width="2.833cm" svg:height="1.845cm" draw:z-index="7">
+          <draw:image xlink:href="Pictures/10000001000000C30000007FE0DF11B9C52F785A.png" xlink:type="simple" xlink:show="embed" xlink:actuate="onLoad" draw:mime-type="image/png"/>
+        </draw:frame>
+      </text:p>
     </office:text>
   </office:body>
 </office:document-content>
@@ -854,11 +1074,11 @@
 <file path=meta.xml><?xml version="1.0" encoding="utf-8"?>
 <office:document-meta xmlns:grddl="http://www.w3.org/2003/g/data-view#" xmlns:meta="urn:oasis:names:tc:opendocument:xmlns:meta:1.0" xmlns:office="urn:oasis:names:tc:opendocument:xmlns:office:1.0" xmlns:ooo="http://openoffice.org/2004/office" xmlns:xlink="http://www.w3.org/1999/xlink" xmlns:dc="http://purl.org/dc/elements/1.1/" office:version="1.3">
   <office:meta>
-    <dc:date>2022-05-04T00:23:09.974000000</dc:date>
-    <meta:editing-duration>PT3H55M25S</meta:editing-duration>
-    <meta:editing-cycles>14</meta:editing-cycles>
+    <dc:date>2022-05-10T14:33:06.412000000</dc:date>
+    <meta:editing-duration>PT4H48M13S</meta:editing-duration>
+    <meta:editing-cycles>18</meta:editing-cycles>
     <meta:generator>LibreOffice/7.3.0.3$Windows_X86_64 LibreOffice_project/0f246aa12d0eee4a0f7adcefbf7c878fc2238db3</meta:generator>
-    <meta:document-statistic meta:table-count="0" meta:image-count="0" meta:object-count="0" meta:page-count="7" meta:paragraph-count="54" meta:word-count="630" meta:character-count="4745" meta:non-whitespace-character-count="4158"/>
+    <meta:document-statistic meta:table-count="0" meta:image-count="7" meta:object-count="1" meta:page-count="8" meta:paragraph-count="62" meta:word-count="846" meta:character-count="6331" meta:non-whitespace-character-count="5524"/>
   </office:meta>
 </office:document-meta>
 </file>
@@ -867,25 +1087,25 @@
 <office:document-settings xmlns:office="urn:oasis:names:tc:opendocument:xmlns:office:1.0" xmlns:ooo="http://openoffice.org/2004/office" xmlns:xlink="http://www.w3.org/1999/xlink" xmlns:config="urn:oasis:names:tc:opendocument:xmlns:config:1.0" office:version="1.3">
   <office:settings>
     <config:config-item-set config:name="ooo:view-settings">
-      <config:config-item config:name="ViewAreaTop" config:type="long">145519</config:config-item>
+      <config:config-item config:name="ViewAreaTop" config:type="long">218250</config:config-item>
       <config:config-item config:name="ViewAreaLeft" config:type="long">0</config:config-item>
-      <config:config-item config:name="ViewAreaWidth" config:type="long">45224</config:config-item>
-      <config:config-item config:name="ViewAreaHeight" config:type="long">22735</config:config-item>
+      <config:config-item config:name="ViewAreaWidth" config:type="long">32889</config:config-item>
+      <config:config-item config:name="ViewAreaHeight" config:type="long">17351</config:config-item>
       <config:config-item config:name="ShowRedlineChanges" config:type="boolean">true</config:config-item>
       <config:config-item config:name="InBrowseMode" config:type="boolean">false</config:config-item>
       <config:config-item-map-indexed config:name="Views">
         <config:config-item-map-entry>
           <config:config-item config:name="ViewId" config:type="string">view2</config:config-item>
-          <config:config-item config:name="ViewLeft" config:type="long">16242</config:config-item>
-          <config:config-item config:name="ViewTop" config:type="long">137082</config:config-item>
+          <config:config-item config:name="ViewLeft" config:type="long">24924</config:config-item>
+          <config:config-item config:name="ViewTop" config:type="long">222663</config:config-item>
           <config:config-item config:name="VisibleLeft" config:type="long">0</config:config-item>
-          <config:config-item config:name="VisibleTop" config:type="long">145519</config:config-item>
-          <config:config-item config:name="VisibleRight" config:type="long">45223</config:config-item>
-          <config:config-item config:name="VisibleBottom" config:type="long">168252</config:config-item>
+          <config:config-item config:name="VisibleTop" config:type="long">218250</config:config-item>
+          <config:config-item config:name="VisibleRight" config:type="long">32888</config:config-item>
+          <config:config-item config:name="VisibleBottom" config:type="long">235599</config:config-item>
           <config:config-item config:name="ZoomType" config:type="short">0</config:config-item>
           <config:config-item config:name="ViewLayoutColumns" config:type="short">1</config:config-item>
           <config:config-item config:name="ViewLayoutBookMode" config:type="boolean">false</config:config-item>
-          <config:config-item config:name="ZoomFactor" config:type="short">80</config:config-item>
+          <config:config-item config:name="ZoomFactor" config:type="short">110</config:config-item>
           <config:config-item config:name="IsSelectedFrame" config:type="boolean">false</config:config-item>
           <config:config-item config:name="KeepRatio" config:type="boolean">false</config:config-item>
           <config:config-item config:name="AnchoredTextOverflowLegacy" config:type="boolean">true</config:config-item>
@@ -949,7 +1169,7 @@
       <config:config-item config:name="UnxForceZeroExtLeading" config:type="boolean">false</config:config-item>
       <config:config-item config:name="UseOldPrinterMetrics" config:type="boolean">false</config:config-item>
       <config:config-item config:name="TabAtLeftIndentForParagraphsInList" config:type="boolean">false</config:config-item>
-      <config:config-item config:name="Rsid" config:type="int">1517577</config:config-item>
+      <config:config-item config:name="Rsid" config:type="int">2146017</config:config-item>
       <config:config-item config:name="MsWordCompTrailingBlanks" config:type="boolean">false</config:config-item>
       <config:config-item config:name="MathBaselineAlignment" config:type="boolean">false</config:config-item>
       <config:config-item config:name="InvertBorderSpacing" config:type="boolean">false</config:config-item>
@@ -1015,7 +1235,7 @@
   <office:styles>
     <style:default-style style:family="graphic">
       <style:graphic-properties svg:stroke-color="#3465a4" draw:fill-color="#729fcf" fo:wrap-option="no-wrap" draw:shadow-offset-x="0.3cm" draw:shadow-offset-y="0.3cm" draw:start-line-spacing-horizontal="0.283cm" draw:start-line-spacing-vertical="0.283cm" draw:end-line-spacing-horizontal="0.283cm" draw:end-line-spacing-vertical="0.283cm" style:flow-with-text="false"/>
-      <style:paragraph-properties style:text-autospace="ideograph-alpha" style:line-break="strict" style:font-independent-line-spacing="false">
+      <style:paragraph-properties style:text-autospace="ideograph-alpha" style:line-break="strict" style:writing-mode="lr-tb" style:font-independent-line-spacing="false">
         <style:tab-stops/>
       </style:paragraph-properties>
       <style:text-properties fo:color="#000000" loext:opacity="100%" style:font-name="Liberation Serif" fo:font-size="12pt" fo:language="ru" fo:country="RU" style:font-name-asian="Segoe UI" style:font-size-asian="12pt" style:language-asian="zh" style:country-asian="CN" style:font-name-complex="Tahoma" style:font-size-complex="12pt" style:language-complex="hi" style:country-complex="IN"/>
@@ -1083,6 +1303,12 @@
     <style:style style:name="Graphics" style:family="graphic">
       <style:graphic-properties text:anchor-type="paragraph" svg:x="0cm" svg:y="0cm" style:wrap="dynamic" style:number-wrapped-paragraphs="no-limit" style:wrap-contour="false" style:vertical-pos="top" style:vertical-rel="paragraph" style:horizontal-pos="center" style:horizontal-rel="paragraph"/>
     </style:style>
+    <style:style style:name="OLE" style:family="graphic">
+      <style:graphic-properties text:anchor-type="paragraph" svg:x="0cm" svg:y="0cm" style:wrap="dynamic" style:number-wrapped-paragraphs="no-limit" style:wrap-contour="false" style:vertical-pos="top" style:vertical-rel="paragraph" style:horizontal-pos="center" style:horizontal-rel="paragraph"/>
+    </style:style>
+    <style:style style:name="Formula" style:family="graphic">
+      <style:graphic-properties text:anchor-type="as-char" svg:y="0cm" fo:margin-left="0.201cm" fo:margin-right="0.201cm" style:vertical-pos="middle" style:vertical-rel="text"/>
+    </style:style>
     <text:outline-style style:name="Outline">
       <text:outline-level-style text:level="1" loext:num-list-format="%1%" style:num-format="">
         <style:list-level-properties text:list-level-position-and-space-mode="label-alignment">

</xml_diff>